<commit_message>
Doc:Se realiza la documentación del caso para implementacion de control de fechas el modulo Odoo del SIA nuevo http://sia.agrocampo.vip/modulo_odoo/Informes/index.php
</commit_message>
<xml_diff>
--- a/INF GEREN DEV ERIK/PORTOS 73/REPORTES/GERENCIA/INFORME COMPRAS Y VENTAS/HALLAZGOS Y CORRECCIONES CYV.docx
+++ b/INF GEREN DEV ERIK/PORTOS 73/REPORTES/GERENCIA/INFORME COMPRAS Y VENTAS/HALLAZGOS Y CORRECCIONES CYV.docx
@@ -315,16 +315,6 @@
       <w:r>
         <w:rPr>
           <w:rFonts w:ascii="Arial Nova Light" w:hAnsi="Arial Nova Light"/>
-          <w:b/>
-          <w:bCs/>
-          <w:sz w:val="24"/>
-          <w:szCs w:val="24"/>
-        </w:rPr>
-        <w:tab/>
-      </w:r>
-      <w:r>
-        <w:rPr>
-          <w:rFonts w:ascii="Arial Nova Light" w:hAnsi="Arial Nova Light"/>
           <w:sz w:val="24"/>
           <w:szCs w:val="24"/>
         </w:rPr>
@@ -1060,18 +1050,32 @@
           <w:sz w:val="24"/>
           <w:szCs w:val="24"/>
         </w:rPr>
-        <w:t>: Para ejecutar el reporte se deben diligenciar los campos indicados como año y mes para el caso de años mes o selección entre fechas.</w:t>
-      </w:r>
-    </w:p>
-    <w:p>
-      <w:pPr>
-        <w:jc w:val="both"/>
-        <w:rPr>
-          <w:rFonts w:ascii="Arial Nova Light" w:hAnsi="Arial Nova Light"/>
-          <w:sz w:val="24"/>
-          <w:szCs w:val="24"/>
-        </w:rPr>
-      </w:pPr>
+        <w:t xml:space="preserve">: Para ejecutar el reporte se deben diligenciar los campos indicados como </w:t>
+      </w:r>
+      <w:r>
+        <w:rPr>
+          <w:rFonts w:ascii="Arial Nova Light" w:hAnsi="Arial Nova Light"/>
+          <w:sz w:val="24"/>
+          <w:szCs w:val="24"/>
+        </w:rPr>
+        <w:t xml:space="preserve">periodo </w:t>
+      </w:r>
+      <w:r>
+        <w:rPr>
+          <w:rFonts w:ascii="Arial Nova Light" w:hAnsi="Arial Nova Light"/>
+          <w:sz w:val="24"/>
+          <w:szCs w:val="24"/>
+        </w:rPr>
+        <w:t>o</w:t>
+      </w:r>
+      <w:r>
+        <w:rPr>
+          <w:rFonts w:ascii="Arial Nova Light" w:hAnsi="Arial Nova Light"/>
+          <w:sz w:val="24"/>
+          <w:szCs w:val="24"/>
+        </w:rPr>
+        <w:t xml:space="preserve"> selección entre fechas.</w:t>
+      </w:r>
     </w:p>
     <w:p>
       <w:pPr>
@@ -1668,7 +1672,6 @@
           <w:sz w:val="24"/>
           <w:szCs w:val="24"/>
         </w:rPr>
-        <w:lastRenderedPageBreak/>
         <w:t>Ejemplo:</w:t>
       </w:r>
     </w:p>

</xml_diff>